<commit_message>
actualizacion de contenido de 26/09/2017
</commit_message>
<xml_diff>
--- a/U1/Ej2/urls.docx
+++ b/U1/Ej2/urls.docx
@@ -8,7 +8,7 @@
           <w:rPr>
             <w:rStyle w:val="Hipervnculo"/>
           </w:rPr>
-          <w:t>https://github.com/AdrianTovar/DWEC/blob/master/U1/Ej2/Hola%20Mundo.html</w:t>
+          <w:t>https://adriantovar.github.io/DWEC/U1/Ej2/Hola Mundo.html</w:t>
         </w:r>
       </w:hyperlink>
     </w:p>
@@ -18,7 +18,7 @@
           <w:rPr>
             <w:rStyle w:val="Hipervnculo"/>
           </w:rPr>
-          <w:t>https://github.com/AdrianTovar/DWEC/blob/master/U1/Ej2/holamundo2.html</w:t>
+          <w:t>https://adriantovar.github.io/DWEC/U1/Ej2/holamundo2.html</w:t>
         </w:r>
       </w:hyperlink>
     </w:p>
@@ -28,7 +28,7 @@
           <w:rPr>
             <w:rStyle w:val="Hipervnculo"/>
           </w:rPr>
-          <w:t>https://github.com/AdrianTovar/DWEC/blob/master/U1/Ej2/holamundo2.js</w:t>
+          <w:t>https://adriantovar.github.io/DWEC/U1/Ej2/Ej2-3.html</w:t>
         </w:r>
       </w:hyperlink>
     </w:p>
@@ -38,7 +38,7 @@
           <w:rPr>
             <w:rStyle w:val="Hipervnculo"/>
           </w:rPr>
-          <w:t>https://github.com/AdrianTovar/DWEC/blob/master/U1/Ej2/Ej2-3.html</w:t>
+          <w:t>https://adriantovar.github.io/DWEC/U1/Ej2/Ej2-4.html</w:t>
         </w:r>
       </w:hyperlink>
     </w:p>
@@ -48,37 +48,7 @@
           <w:rPr>
             <w:rStyle w:val="Hipervnculo"/>
           </w:rPr>
-          <w:t>https://github.com/AdrianTovar/DWEC/blob/master/U1/Ej2/Ej2-4.html</w:t>
-        </w:r>
-      </w:hyperlink>
-    </w:p>
-    <w:p>
-      <w:hyperlink r:id="rId9" w:history="1">
-        <w:r>
-          <w:rPr>
-            <w:rStyle w:val="Hipervnculo"/>
-          </w:rPr>
-          <w:t>https://github.com/AdrianTovar/DWEC/blob/master/U1/Ej2/U2Ej4script.js</w:t>
-        </w:r>
-      </w:hyperlink>
-    </w:p>
-    <w:p>
-      <w:hyperlink r:id="rId10" w:history="1">
-        <w:r>
-          <w:rPr>
-            <w:rStyle w:val="Hipervnculo"/>
-          </w:rPr>
-          <w:t>https://github.com/AdrianTovar/DWEC/blob/master/U1/Ej2/Ej2-5.html</w:t>
-        </w:r>
-      </w:hyperlink>
-    </w:p>
-    <w:p>
-      <w:hyperlink r:id="rId11" w:history="1">
-        <w:r>
-          <w:rPr>
-            <w:rStyle w:val="Hipervnculo"/>
-          </w:rPr>
-          <w:t>https://github.com/AdrianTovar/DWEC/blob/master/U1/Ej2/Ej2-5.js</w:t>
+          <w:t>https://adriantovar.github.io/DWEC/U1/Ej2/Ej2-5.html</w:t>
         </w:r>
       </w:hyperlink>
     </w:p>
@@ -86,6 +56,8 @@
       <w:bookmarkStart w:id="0" w:name="_GoBack"/>
       <w:bookmarkEnd w:id="0"/>
     </w:p>
+    <w:p/>
+    <w:p/>
     <w:sectPr>
       <w:pgSz w:w="11906" w:h="16838"/>
       <w:pgMar w:top="1417" w:right="1701" w:bottom="1417" w:left="1701" w:header="708" w:footer="708" w:gutter="0"/>

</xml_diff>